<commit_message>
added tutorial to home screen
</commit_message>
<xml_diff>
--- a/lookoutHelperIcons.docx
+++ b/lookoutHelperIcons.docx
@@ -4,7 +4,6 @@
   <w:body>
     <w:p>
       <w:bookmarkStart w:id="0" w:name="_GoBack"/>
-      <w:bookmarkEnd w:id="0"/>
       <w:r>
         <w:rPr>
           <w:noProof/>
@@ -12,32 +11,18 @@
         <mc:AlternateContent>
           <mc:Choice Requires="wps">
             <w:drawing>
-              <wp:anchor distT="0" distB="0" distL="114300" distR="114300" simplePos="0" relativeHeight="251659264" behindDoc="0" locked="0" layoutInCell="1" allowOverlap="1" wp14:anchorId="7C8EAE3B" wp14:editId="08BEFD01">
+              <wp:anchor distT="0" distB="0" distL="114300" distR="114300" simplePos="0" relativeHeight="251662336" behindDoc="0" locked="0" layoutInCell="1" allowOverlap="1" wp14:anchorId="634CDEDB" wp14:editId="170E6EFF">
                 <wp:simplePos x="0" y="0"/>
                 <wp:positionH relativeFrom="column">
-                  <wp:posOffset>2940050</wp:posOffset>
+                  <wp:posOffset>4601497</wp:posOffset>
                 </wp:positionH>
                 <wp:positionV relativeFrom="paragraph">
-                  <wp:posOffset>697865</wp:posOffset>
+                  <wp:posOffset>2123768</wp:posOffset>
                 </wp:positionV>
-                <wp:extent cx="914400" cy="922020"/>
-                <wp:effectExtent l="0" t="0" r="0" b="0"/>
-                <wp:wrapThrough wrapText="bothSides">
-                  <wp:wrapPolygon edited="0">
-                    <wp:start x="5400" y="0"/>
-                    <wp:lineTo x="0" y="6545"/>
-                    <wp:lineTo x="0" y="14876"/>
-                    <wp:lineTo x="5400" y="19041"/>
-                    <wp:lineTo x="5400" y="20826"/>
-                    <wp:lineTo x="15600" y="20826"/>
-                    <wp:lineTo x="15600" y="19041"/>
-                    <wp:lineTo x="21000" y="14876"/>
-                    <wp:lineTo x="21000" y="6545"/>
-                    <wp:lineTo x="15600" y="0"/>
-                    <wp:lineTo x="5400" y="0"/>
-                  </wp:wrapPolygon>
-                </wp:wrapThrough>
-                <wp:docPr id="1" name="Cross 1"/>
+                <wp:extent cx="597309" cy="184355"/>
+                <wp:effectExtent l="50800" t="25400" r="88900" b="95250"/>
+                <wp:wrapNone/>
+                <wp:docPr id="22" name="Freeform 22"/>
                 <wp:cNvGraphicFramePr/>
                 <a:graphic xmlns:a="http://schemas.openxmlformats.org/drawingml/2006/main">
                   <a:graphicData uri="http://schemas.microsoft.com/office/word/2010/wordprocessingShape">
@@ -46,33 +31,70 @@
                       <wps:spPr>
                         <a:xfrm>
                           <a:off x="0" y="0"/>
-                          <a:ext cx="914400" cy="922020"/>
+                          <a:ext cx="597309" cy="184355"/>
                         </a:xfrm>
-                        <a:prstGeom prst="plus">
-                          <a:avLst>
-                            <a:gd name="adj" fmla="val 31398"/>
-                          </a:avLst>
-                        </a:prstGeom>
-                        <a:solidFill>
-                          <a:schemeClr val="bg1"/>
-                        </a:solidFill>
-                        <a:ln>
-                          <a:noFill/>
-                        </a:ln>
-                        <a:effectLst/>
+                        <a:custGeom>
+                          <a:avLst/>
+                          <a:gdLst>
+                            <a:gd name="connsiteX0" fmla="*/ 0 w 597309"/>
+                            <a:gd name="connsiteY0" fmla="*/ 184355 h 184355"/>
+                            <a:gd name="connsiteX1" fmla="*/ 449826 w 597309"/>
+                            <a:gd name="connsiteY1" fmla="*/ 125361 h 184355"/>
+                            <a:gd name="connsiteX2" fmla="*/ 597309 w 597309"/>
+                            <a:gd name="connsiteY2" fmla="*/ 0 h 184355"/>
+                            <a:gd name="connsiteX3" fmla="*/ 597309 w 597309"/>
+                            <a:gd name="connsiteY3" fmla="*/ 0 h 184355"/>
+                          </a:gdLst>
+                          <a:ahLst/>
+                          <a:cxnLst>
+                            <a:cxn ang="0">
+                              <a:pos x="connsiteX0" y="connsiteY0"/>
+                            </a:cxn>
+                            <a:cxn ang="0">
+                              <a:pos x="connsiteX1" y="connsiteY1"/>
+                            </a:cxn>
+                            <a:cxn ang="0">
+                              <a:pos x="connsiteX2" y="connsiteY2"/>
+                            </a:cxn>
+                            <a:cxn ang="0">
+                              <a:pos x="connsiteX3" y="connsiteY3"/>
+                            </a:cxn>
+                          </a:cxnLst>
+                          <a:rect l="l" t="t" r="r" b="b"/>
+                          <a:pathLst>
+                            <a:path w="597309" h="184355">
+                              <a:moveTo>
+                                <a:pt x="0" y="184355"/>
+                              </a:moveTo>
+                              <a:cubicBezTo>
+                                <a:pt x="175137" y="170221"/>
+                                <a:pt x="350275" y="156087"/>
+                                <a:pt x="449826" y="125361"/>
+                              </a:cubicBezTo>
+                              <a:cubicBezTo>
+                                <a:pt x="549377" y="94635"/>
+                                <a:pt x="597309" y="0"/>
+                                <a:pt x="597309" y="0"/>
+                              </a:cubicBezTo>
+                              <a:lnTo>
+                                <a:pt x="597309" y="0"/>
+                              </a:lnTo>
+                            </a:path>
+                          </a:pathLst>
+                        </a:custGeom>
                       </wps:spPr>
                       <wps:style>
-                        <a:lnRef idx="1">
+                        <a:lnRef idx="2">
                           <a:schemeClr val="accent1"/>
                         </a:lnRef>
-                        <a:fillRef idx="3">
+                        <a:fillRef idx="0">
                           <a:schemeClr val="accent1"/>
                         </a:fillRef>
-                        <a:effectRef idx="2">
+                        <a:effectRef idx="1">
                           <a:schemeClr val="accent1"/>
                         </a:effectRef>
                         <a:fontRef idx="minor">
-                          <a:schemeClr val="lt1"/>
+                          <a:schemeClr val="tx1"/>
                         </a:fontRef>
                       </wps:style>
                       <wps:bodyPr rot="0" spcFirstLastPara="0" vertOverflow="overflow" horzOverflow="overflow" vert="horz" wrap="square" lIns="91440" tIns="45720" rIns="91440" bIns="45720" numCol="1" spcCol="0" rtlCol="0" fromWordArt="0" anchor="ctr" anchorCtr="0" forceAA="0" compatLnSpc="1">
@@ -84,43 +106,20 @@
                     </wps:wsp>
                   </a:graphicData>
                 </a:graphic>
-                <wp14:sizeRelH relativeFrom="margin">
-                  <wp14:pctWidth>0</wp14:pctWidth>
-                </wp14:sizeRelH>
-                <wp14:sizeRelV relativeFrom="margin">
-                  <wp14:pctHeight>0</wp14:pctHeight>
-                </wp14:sizeRelV>
               </wp:anchor>
             </w:drawing>
           </mc:Choice>
           <mc:Fallback>
             <w:pict>
-              <v:shapetype id="_x0000_t11" coordsize="21600,21600" o:spt="11" adj="5400" path="m@0,0l@0@0,0@0,0@2@0@2@0,21600@1,21600@1@2,21600@2,21600@0@1@0@1,0xe">
-                <v:stroke joinstyle="miter"/>
-                <v:formulas>
-                  <v:f eqn="val #0"/>
-                  <v:f eqn="sum width 0 #0"/>
-                  <v:f eqn="sum height 0 #0"/>
-                  <v:f eqn="prod @0 2929 10000"/>
-                  <v:f eqn="sum width 0 @3"/>
-                  <v:f eqn="sum height 0 @3"/>
-                  <v:f eqn="val width"/>
-                  <v:f eqn="val height"/>
-                  <v:f eqn="prod width 1 2"/>
-                  <v:f eqn="prod height 1 2"/>
-                </v:formulas>
-                <v:path gradientshapeok="t" limo="10800,10800" o:connecttype="custom" o:connectlocs="@8,0;0,@9;@8,@7;@6,@9" textboxrect="0,0,21600,21600;5400,5400,16200,16200;10800,10800,10800,10800"/>
-                <v:handles>
-                  <v:h position="#0,topLeft" switch="" xrange="0,10800"/>
-                </v:handles>
-              </v:shapetype>
-              <v:shape id="Cross 1" o:spid="_x0000_s1026" type="#_x0000_t11" style="position:absolute;margin-left:231.5pt;margin-top:54.95pt;width:1in;height:72.6pt;z-index:251659264;visibility:visible;mso-wrap-style:square;mso-width-percent:0;mso-height-percent:0;mso-wrap-distance-left:9pt;mso-wrap-distance-top:0;mso-wrap-distance-right:9pt;mso-wrap-distance-bottom:0;mso-position-horizontal:absolute;mso-position-horizontal-relative:text;mso-position-vertical:absolute;mso-position-vertical-relative:text;mso-width-percent:0;mso-height-percent:0;mso-width-relative:margin;mso-height-relative:margin;v-text-anchor:middle" o:gfxdata="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" adj="6782" fillcolor="white [3212]" stroked="f">
-                <w10:wrap type="through"/>
+              <v:shape id="Freeform 22" o:spid="_x0000_s1026" style="position:absolute;margin-left:362.3pt;margin-top:167.25pt;width:47.05pt;height:14.5pt;z-index:251662336;visibility:visible;mso-wrap-style:square;mso-wrap-distance-left:9pt;mso-wrap-distance-top:0;mso-wrap-distance-right:9pt;mso-wrap-distance-bottom:0;mso-position-horizontal:absolute;mso-position-horizontal-relative:text;mso-position-vertical:absolute;mso-position-vertical-relative:text;v-text-anchor:middle" coordsize="597309,184355" o:gfxdata="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" path="m0,184355c175137,170221,350275,156087,449826,125361,549377,94635,597309,,597309,0l597309,0e" filled="f" strokecolor="#4f81bd [3204]" strokeweight="2pt">
+                <v:shadow on="t" opacity="24903f" mv:blur="40000f" origin=",.5" offset="0,20000emu"/>
+                <v:path arrowok="t" o:connecttype="custom" o:connectlocs="0,184355;449826,125361;597309,0;597309,0" o:connectangles="0,0,0,0"/>
               </v:shape>
             </w:pict>
           </mc:Fallback>
         </mc:AlternateContent>
       </w:r>
+      <w:bookmarkEnd w:id="0"/>
       <w:r>
         <w:rPr>
           <w:noProof/>
@@ -128,126 +127,13 @@
         <mc:AlternateContent>
           <mc:Choice Requires="wps">
             <w:drawing>
-              <wp:anchor distT="0" distB="0" distL="114300" distR="114300" simplePos="0" relativeHeight="251661312" behindDoc="0" locked="0" layoutInCell="1" allowOverlap="1" wp14:anchorId="186EE4DB" wp14:editId="714E75A7">
+              <wp:anchor distT="0" distB="0" distL="114300" distR="114300" simplePos="0" relativeHeight="251660288" behindDoc="0" locked="0" layoutInCell="1" allowOverlap="1" wp14:anchorId="1FC4F4A5" wp14:editId="61EA26C5">
                 <wp:simplePos x="0" y="0"/>
                 <wp:positionH relativeFrom="column">
-                  <wp:posOffset>2986405</wp:posOffset>
+                  <wp:posOffset>4506595</wp:posOffset>
                 </wp:positionH>
                 <wp:positionV relativeFrom="paragraph">
-                  <wp:posOffset>-22225</wp:posOffset>
-                </wp:positionV>
-                <wp:extent cx="1024890" cy="633730"/>
-                <wp:effectExtent l="0" t="0" r="16510" b="26670"/>
-                <wp:wrapThrough wrapText="bothSides">
-                  <wp:wrapPolygon edited="0">
-                    <wp:start x="4818" y="0"/>
-                    <wp:lineTo x="0" y="8657"/>
-                    <wp:lineTo x="0" y="12986"/>
-                    <wp:lineTo x="4283" y="21643"/>
-                    <wp:lineTo x="4818" y="21643"/>
-                    <wp:lineTo x="16595" y="21643"/>
-                    <wp:lineTo x="17130" y="21643"/>
-                    <wp:lineTo x="21413" y="12986"/>
-                    <wp:lineTo x="21413" y="8657"/>
-                    <wp:lineTo x="16595" y="0"/>
-                    <wp:lineTo x="4818" y="0"/>
-                  </wp:wrapPolygon>
-                </wp:wrapThrough>
-                <wp:docPr id="5" name="Left-Right Arrow 5"/>
-                <wp:cNvGraphicFramePr/>
-                <a:graphic xmlns:a="http://schemas.openxmlformats.org/drawingml/2006/main">
-                  <a:graphicData uri="http://schemas.microsoft.com/office/word/2010/wordprocessingShape">
-                    <wps:wsp>
-                      <wps:cNvSpPr/>
-                      <wps:spPr>
-                        <a:xfrm>
-                          <a:off x="0" y="0"/>
-                          <a:ext cx="1024890" cy="633730"/>
-                        </a:xfrm>
-                        <a:prstGeom prst="leftRightArrow">
-                          <a:avLst/>
-                        </a:prstGeom>
-                        <a:solidFill>
-                          <a:srgbClr val="FFFFFF"/>
-                        </a:solidFill>
-                        <a:ln>
-                          <a:solidFill>
-                            <a:srgbClr val="FFFFFF"/>
-                          </a:solidFill>
-                        </a:ln>
-                        <a:effectLst/>
-                      </wps:spPr>
-                      <wps:style>
-                        <a:lnRef idx="1">
-                          <a:schemeClr val="accent1"/>
-                        </a:lnRef>
-                        <a:fillRef idx="3">
-                          <a:schemeClr val="accent1"/>
-                        </a:fillRef>
-                        <a:effectRef idx="2">
-                          <a:schemeClr val="accent1"/>
-                        </a:effectRef>
-                        <a:fontRef idx="minor">
-                          <a:schemeClr val="lt1"/>
-                        </a:fontRef>
-                      </wps:style>
-                      <wps:bodyPr rot="0" spcFirstLastPara="0" vertOverflow="overflow" horzOverflow="overflow" vert="horz" wrap="square" lIns="91440" tIns="45720" rIns="91440" bIns="45720" numCol="1" spcCol="0" rtlCol="0" fromWordArt="0" anchor="ctr" anchorCtr="0" forceAA="0" compatLnSpc="1">
-                        <a:prstTxWarp prst="textNoShape">
-                          <a:avLst/>
-                        </a:prstTxWarp>
-                        <a:noAutofit/>
-                      </wps:bodyPr>
-                    </wps:wsp>
-                  </a:graphicData>
-                </a:graphic>
-                <wp14:sizeRelH relativeFrom="margin">
-                  <wp14:pctWidth>0</wp14:pctWidth>
-                </wp14:sizeRelH>
-                <wp14:sizeRelV relativeFrom="margin">
-                  <wp14:pctHeight>0</wp14:pctHeight>
-                </wp14:sizeRelV>
-              </wp:anchor>
-            </w:drawing>
-          </mc:Choice>
-          <mc:Fallback>
-            <w:pict>
-              <v:shapetype id="_x0000_t69" coordsize="21600,21600" o:spt="69" adj="4320,5400" path="m0,10800l@0,21600@0@3@2@3@2,21600,21600,10800@2,0@2@1@0@1@0,0xe">
-                <v:stroke joinstyle="miter"/>
-                <v:formulas>
-                  <v:f eqn="val #0"/>
-                  <v:f eqn="val #1"/>
-                  <v:f eqn="sum 21600 0 #0"/>
-                  <v:f eqn="sum 21600 0 #1"/>
-                  <v:f eqn="prod #0 #1 10800"/>
-                  <v:f eqn="sum #0 0 @4"/>
-                  <v:f eqn="sum 21600 0 @5"/>
-                </v:formulas>
-                <v:path o:connecttype="custom" o:connectlocs="@2,0;10800,@1;@0,0;0,10800;@0,21600;10800,@3;@2,21600;21600,10800" o:connectangles="270,270,270,180,90,90,90,0" textboxrect="@5,@1,@6,@3"/>
-                <v:handles>
-                  <v:h position="#0,#1" xrange="0,10800" yrange="0,10800"/>
-                </v:handles>
-              </v:shapetype>
-              <v:shape id="Left-Right Arrow 5" o:spid="_x0000_s1026" type="#_x0000_t69" style="position:absolute;margin-left:235.15pt;margin-top:-1.7pt;width:80.7pt;height:49.9pt;z-index:251661312;visibility:visible;mso-wrap-style:square;mso-width-percent:0;mso-height-percent:0;mso-wrap-distance-left:9pt;mso-wrap-distance-top:0;mso-wrap-distance-right:9pt;mso-wrap-distance-bottom:0;mso-position-horizontal:absolute;mso-position-horizontal-relative:text;mso-position-vertical:absolute;mso-position-vertical-relative:text;mso-width-percent:0;mso-height-percent:0;mso-width-relative:margin;mso-height-relative:margin;v-text-anchor:middle" o:gfxdata="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" adj="6678" strokecolor="white">
-                <w10:wrap type="through"/>
-              </v:shape>
-            </w:pict>
-          </mc:Fallback>
-        </mc:AlternateContent>
-      </w:r>
-      <w:r>
-        <w:rPr>
-          <w:noProof/>
-        </w:rPr>
-        <mc:AlternateContent>
-          <mc:Choice Requires="wps">
-            <w:drawing>
-              <wp:anchor distT="0" distB="0" distL="114300" distR="114300" simplePos="0" relativeHeight="251660288" behindDoc="0" locked="0" layoutInCell="1" allowOverlap="1" wp14:anchorId="6A048E89" wp14:editId="4BDD1C2C">
-                <wp:simplePos x="0" y="0"/>
-                <wp:positionH relativeFrom="column">
-                  <wp:posOffset>3931920</wp:posOffset>
-                </wp:positionH>
-                <wp:positionV relativeFrom="paragraph">
-                  <wp:posOffset>-107950</wp:posOffset>
+                  <wp:posOffset>-270510</wp:posOffset>
                 </wp:positionV>
                 <wp:extent cx="1070610" cy="1440180"/>
                 <wp:effectExtent l="0" t="0" r="0" b="7620"/>
@@ -1321,7 +1207,7 @@
           </mc:Choice>
           <mc:Fallback>
             <w:pict>
-              <v:shape id="Freeform 4" o:spid="_x0000_s1026" style="position:absolute;margin-left:309.6pt;margin-top:-8.45pt;width:84.3pt;height:113.4pt;z-index:251660288;visibility:visible;mso-wrap-style:square;mso-width-percent:0;mso-wrap-distance-left:9pt;mso-wrap-distance-top:0;mso-wrap-distance-right:9pt;mso-wrap-distance-bottom:0;mso-position-horizontal:absolute;mso-position-horizontal-relative:text;mso-position-vertical:absolute;mso-position-vertical-relative:text;mso-width-percent:0;mso-width-relative:margin;v-text-anchor:middle" coordsize="1072810,1440651" o:gfxdata="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" path="m297205,1440462c262792,1444149,139889,1393759,90728,1315101,41567,1236443,12040,1071761,2237,968514,-7566,865267,17161,714053,31910,695617,46659,677181,67407,808728,90729,857898,114051,907068,158325,1001698,171844,990637,185363,979576,159554,873878,171844,791533,184134,709188,229608,572766,245585,496566,261562,420366,244355,314669,267707,334333,291059,353998,353740,612095,385695,614553,417650,617011,422566,441259,459437,349082,496308,256904,577424,118023,606921,61488,636418,4953,630273,-13483,636418,9869,642563,33221,625357,121711,643792,201598,662227,281485,733512,404388,747031,489191,760550,573994,700327,699356,724908,710417,749489,721478,857644,587514,894515,555559,931386,523604,948592,492878,946134,518688,943676,544498,898201,646510,879766,710417,861331,774324,818324,882470,835524,902132,852724,921795,943655,856663,982967,828392,1022279,800121,1065235,707923,1071396,732506,1077557,757089,1064159,887392,1019931,975888,975703,1064384,874860,1188511,806025,1263482,737190,1338453,621669,1433088,606921,1425714,592173,1418340,719992,1302811,717534,1219237,715076,1135663,617983,1006614,592173,924269,566363,841924,583569,719021,562676,725166,541783,731311,493851,936559,466812,961140,439773,985721,412734,851757,400444,872650,388154,893543,410277,1016446,393070,1086501,375864,1156556,310724,1235215,297205,1292979,283686,1350743,331618,1436775,297205,1440462xe" stroked="f">
+              <v:shape id="Freeform 4" o:spid="_x0000_s1026" style="position:absolute;margin-left:354.85pt;margin-top:-21.25pt;width:84.3pt;height:113.4pt;z-index:251660288;visibility:visible;mso-wrap-style:square;mso-width-percent:0;mso-wrap-distance-left:9pt;mso-wrap-distance-top:0;mso-wrap-distance-right:9pt;mso-wrap-distance-bottom:0;mso-position-horizontal:absolute;mso-position-horizontal-relative:text;mso-position-vertical:absolute;mso-position-vertical-relative:text;mso-width-percent:0;mso-width-relative:margin;v-text-anchor:middle" coordsize="1072810,1440651" o:gfxdata="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" path="m297205,1440462c262792,1444149,139889,1393759,90728,1315101,41567,1236443,12040,1071761,2237,968514,-7566,865267,17161,714053,31910,695617,46659,677181,67407,808728,90729,857898,114051,907068,158325,1001698,171844,990637,185363,979576,159554,873878,171844,791533,184134,709188,229608,572766,245585,496566,261562,420366,244355,314669,267707,334333,291059,353998,353740,612095,385695,614553,417650,617011,422566,441259,459437,349082,496308,256904,577424,118023,606921,61488,636418,4953,630273,-13483,636418,9869,642563,33221,625357,121711,643792,201598,662227,281485,733512,404388,747031,489191,760550,573994,700327,699356,724908,710417,749489,721478,857644,587514,894515,555559,931386,523604,948592,492878,946134,518688,943676,544498,898201,646510,879766,710417,861331,774324,818324,882470,835524,902132,852724,921795,943655,856663,982967,828392,1022279,800121,1065235,707923,1071396,732506,1077557,757089,1064159,887392,1019931,975888,975703,1064384,874860,1188511,806025,1263482,737190,1338453,621669,1433088,606921,1425714,592173,1418340,719992,1302811,717534,1219237,715076,1135663,617983,1006614,592173,924269,566363,841924,583569,719021,562676,725166,541783,731311,493851,936559,466812,961140,439773,985721,412734,851757,400444,872650,388154,893543,410277,1016446,393070,1086501,375864,1156556,310724,1235215,297205,1292979,283686,1350743,331618,1436775,297205,1440462xe" stroked="f">
                 <v:path arrowok="t" o:connecttype="custom" o:connectlocs="296596,1439991;90542,1314671;2232,968197;31845,695390;90543,857618;171492,990313;171492,791274;245081,496404;267158,334224;384904,614352;458495,348968;605676,61468;635113,9866;642472,201532;745499,489031;723421,710185;892681,555377;944194,518518;877962,710185;833811,901837;980951,828121;1069199,732267;1017839,975569;804372,1263069;605676,1425248;716063,1218838;590959,923967;561522,724929;465855,960826;399623,872365;392264,1086146;296596,1292556;296596,1439991" o:connectangles="0,0,0,0,0,0,0,0,0,0,0,0,0,0,0,0,0,0,0,0,0,0,0,0,0,0,0,0,0,0,0,0,0"/>
                 <w10:wrap type="through"/>
               </v:shape>
@@ -1336,23 +1222,23 @@
         <mc:AlternateContent>
           <mc:Choice Requires="wps">
             <w:drawing>
-              <wp:anchor distT="0" distB="0" distL="114300" distR="114300" simplePos="0" relativeHeight="251658239" behindDoc="0" locked="0" layoutInCell="1" allowOverlap="1" wp14:anchorId="3663C5A7" wp14:editId="2CA27182">
+              <wp:anchor distT="0" distB="0" distL="114300" distR="114300" simplePos="0" relativeHeight="251658239" behindDoc="0" locked="0" layoutInCell="1" allowOverlap="1" wp14:anchorId="6EDE42AF" wp14:editId="5FB11BB9">
                 <wp:simplePos x="0" y="0"/>
                 <wp:positionH relativeFrom="column">
-                  <wp:posOffset>2824316</wp:posOffset>
+                  <wp:posOffset>2823210</wp:posOffset>
                 </wp:positionH>
                 <wp:positionV relativeFrom="paragraph">
-                  <wp:posOffset>-51619</wp:posOffset>
+                  <wp:posOffset>-51435</wp:posOffset>
                 </wp:positionV>
-                <wp:extent cx="2123768" cy="1777180"/>
-                <wp:effectExtent l="50800" t="25400" r="86360" b="102870"/>
+                <wp:extent cx="3119755" cy="3001010"/>
+                <wp:effectExtent l="50800" t="25400" r="80645" b="97790"/>
                 <wp:wrapThrough wrapText="bothSides">
                   <wp:wrapPolygon edited="0">
-                    <wp:start x="-517" y="-309"/>
-                    <wp:lineTo x="-517" y="22542"/>
-                    <wp:lineTo x="22220" y="22542"/>
-                    <wp:lineTo x="22220" y="-309"/>
-                    <wp:lineTo x="-517" y="-309"/>
+                    <wp:start x="-352" y="-183"/>
+                    <wp:lineTo x="-352" y="22121"/>
+                    <wp:lineTo x="21982" y="22121"/>
+                    <wp:lineTo x="21982" y="-183"/>
+                    <wp:lineTo x="-352" y="-183"/>
                   </wp:wrapPolygon>
                 </wp:wrapThrough>
                 <wp:docPr id="2" name="Rectangle 2"/>
@@ -1364,7 +1250,7 @@
                       <wps:spPr>
                         <a:xfrm>
                           <a:off x="0" y="0"/>
-                          <a:ext cx="2123768" cy="1777180"/>
+                          <a:ext cx="3119755" cy="3001010"/>
                         </a:xfrm>
                         <a:prstGeom prst="rect">
                           <a:avLst/>
@@ -1393,18 +1279,253 @@
                     </wps:wsp>
                   </a:graphicData>
                 </a:graphic>
+                <wp14:sizeRelH relativeFrom="margin">
+                  <wp14:pctWidth>0</wp14:pctWidth>
+                </wp14:sizeRelH>
+                <wp14:sizeRelV relativeFrom="margin">
+                  <wp14:pctHeight>0</wp14:pctHeight>
+                </wp14:sizeRelV>
               </wp:anchor>
             </w:drawing>
           </mc:Choice>
           <mc:Fallback>
             <w:pict>
-              <v:rect id="Rectangle 2" o:spid="_x0000_s1026" style="position:absolute;margin-left:222.4pt;margin-top:-4pt;width:167.25pt;height:139.95pt;z-index:251658239;visibility:visible;mso-wrap-style:square;mso-wrap-distance-left:9pt;mso-wrap-distance-top:0;mso-wrap-distance-right:9pt;mso-wrap-distance-bottom:0;mso-position-horizontal:absolute;mso-position-horizontal-relative:text;mso-position-vertical:absolute;mso-position-vertical-relative:text;v-text-anchor:middle" o:gfxdata="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" fillcolor="#4f81bd [3204]" strokecolor="#4579b8 [3044]">
+              <v:rect id="Rectangle 2" o:spid="_x0000_s1026" style="position:absolute;margin-left:222.3pt;margin-top:-4pt;width:245.65pt;height:236.3pt;z-index:251658239;visibility:visible;mso-wrap-style:square;mso-width-percent:0;mso-height-percent:0;mso-wrap-distance-left:9pt;mso-wrap-distance-top:0;mso-wrap-distance-right:9pt;mso-wrap-distance-bottom:0;mso-position-horizontal:absolute;mso-position-horizontal-relative:text;mso-position-vertical:absolute;mso-position-vertical-relative:text;mso-width-percent:0;mso-height-percent:0;mso-width-relative:margin;mso-height-relative:margin;v-text-anchor:middle" o:gfxdata="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" fillcolor="#4f81bd [3204]" strokecolor="#4579b8 [3044]">
                 <v:fill color2="#a7bfde [1620]" rotate="t" type="gradient">
                   <o:fill v:ext="view" type="gradientUnscaled"/>
                 </v:fill>
                 <v:shadow on="t" opacity="22937f" mv:blur="40000f" origin=",.5" offset="0,23000emu"/>
                 <w10:wrap type="through"/>
               </v:rect>
+            </w:pict>
+          </mc:Fallback>
+        </mc:AlternateContent>
+      </w:r>
+      <w:r>
+        <w:rPr>
+          <w:noProof/>
+        </w:rPr>
+        <mc:AlternateContent>
+          <mc:Choice Requires="wps">
+            <w:drawing>
+              <wp:anchor distT="0" distB="0" distL="114300" distR="114300" simplePos="0" relativeHeight="251659264" behindDoc="0" locked="0" layoutInCell="1" allowOverlap="1" wp14:anchorId="288174A1" wp14:editId="096417F6">
+                <wp:simplePos x="0" y="0"/>
+                <wp:positionH relativeFrom="column">
+                  <wp:posOffset>2940050</wp:posOffset>
+                </wp:positionH>
+                <wp:positionV relativeFrom="paragraph">
+                  <wp:posOffset>697865</wp:posOffset>
+                </wp:positionV>
+                <wp:extent cx="914400" cy="922020"/>
+                <wp:effectExtent l="0" t="0" r="0" b="0"/>
+                <wp:wrapThrough wrapText="bothSides">
+                  <wp:wrapPolygon edited="0">
+                    <wp:start x="5400" y="0"/>
+                    <wp:lineTo x="0" y="6545"/>
+                    <wp:lineTo x="0" y="14876"/>
+                    <wp:lineTo x="5400" y="19041"/>
+                    <wp:lineTo x="5400" y="20826"/>
+                    <wp:lineTo x="15600" y="20826"/>
+                    <wp:lineTo x="15600" y="19041"/>
+                    <wp:lineTo x="21000" y="14876"/>
+                    <wp:lineTo x="21000" y="6545"/>
+                    <wp:lineTo x="15600" y="0"/>
+                    <wp:lineTo x="5400" y="0"/>
+                  </wp:wrapPolygon>
+                </wp:wrapThrough>
+                <wp:docPr id="1" name="Cross 1"/>
+                <wp:cNvGraphicFramePr/>
+                <a:graphic xmlns:a="http://schemas.openxmlformats.org/drawingml/2006/main">
+                  <a:graphicData uri="http://schemas.microsoft.com/office/word/2010/wordprocessingShape">
+                    <wps:wsp>
+                      <wps:cNvSpPr/>
+                      <wps:spPr>
+                        <a:xfrm>
+                          <a:off x="0" y="0"/>
+                          <a:ext cx="914400" cy="922020"/>
+                        </a:xfrm>
+                        <a:prstGeom prst="plus">
+                          <a:avLst>
+                            <a:gd name="adj" fmla="val 31398"/>
+                          </a:avLst>
+                        </a:prstGeom>
+                        <a:solidFill>
+                          <a:schemeClr val="bg1"/>
+                        </a:solidFill>
+                        <a:ln>
+                          <a:noFill/>
+                        </a:ln>
+                        <a:effectLst/>
+                      </wps:spPr>
+                      <wps:style>
+                        <a:lnRef idx="1">
+                          <a:schemeClr val="accent1"/>
+                        </a:lnRef>
+                        <a:fillRef idx="3">
+                          <a:schemeClr val="accent1"/>
+                        </a:fillRef>
+                        <a:effectRef idx="2">
+                          <a:schemeClr val="accent1"/>
+                        </a:effectRef>
+                        <a:fontRef idx="minor">
+                          <a:schemeClr val="lt1"/>
+                        </a:fontRef>
+                      </wps:style>
+                      <wps:bodyPr rot="0" spcFirstLastPara="0" vertOverflow="overflow" horzOverflow="overflow" vert="horz" wrap="square" lIns="91440" tIns="45720" rIns="91440" bIns="45720" numCol="1" spcCol="0" rtlCol="0" fromWordArt="0" anchor="ctr" anchorCtr="0" forceAA="0" compatLnSpc="1">
+                        <a:prstTxWarp prst="textNoShape">
+                          <a:avLst/>
+                        </a:prstTxWarp>
+                        <a:noAutofit/>
+                      </wps:bodyPr>
+                    </wps:wsp>
+                  </a:graphicData>
+                </a:graphic>
+                <wp14:sizeRelH relativeFrom="margin">
+                  <wp14:pctWidth>0</wp14:pctWidth>
+                </wp14:sizeRelH>
+                <wp14:sizeRelV relativeFrom="margin">
+                  <wp14:pctHeight>0</wp14:pctHeight>
+                </wp14:sizeRelV>
+              </wp:anchor>
+            </w:drawing>
+          </mc:Choice>
+          <mc:Fallback>
+            <w:pict>
+              <v:shapetype id="_x0000_t11" coordsize="21600,21600" o:spt="11" adj="5400" path="m@0,0l@0@0,0@0,0@2@0@2@0,21600@1,21600@1@2,21600@2,21600@0@1@0@1,0xe">
+                <v:stroke joinstyle="miter"/>
+                <v:formulas>
+                  <v:f eqn="val #0"/>
+                  <v:f eqn="sum width 0 #0"/>
+                  <v:f eqn="sum height 0 #0"/>
+                  <v:f eqn="prod @0 2929 10000"/>
+                  <v:f eqn="sum width 0 @3"/>
+                  <v:f eqn="sum height 0 @3"/>
+                  <v:f eqn="val width"/>
+                  <v:f eqn="val height"/>
+                  <v:f eqn="prod width 1 2"/>
+                  <v:f eqn="prod height 1 2"/>
+                </v:formulas>
+                <v:path gradientshapeok="t" limo="10800,10800" o:connecttype="custom" o:connectlocs="@8,0;0,@9;@8,@7;@6,@9" textboxrect="0,0,21600,21600;5400,5400,16200,16200;10800,10800,10800,10800"/>
+                <v:handles>
+                  <v:h position="#0,topLeft" switch="" xrange="0,10800"/>
+                </v:handles>
+              </v:shapetype>
+              <v:shape id="Cross 1" o:spid="_x0000_s1026" type="#_x0000_t11" style="position:absolute;margin-left:231.5pt;margin-top:54.95pt;width:1in;height:72.6pt;z-index:251659264;visibility:visible;mso-wrap-style:square;mso-width-percent:0;mso-height-percent:0;mso-wrap-distance-left:9pt;mso-wrap-distance-top:0;mso-wrap-distance-right:9pt;mso-wrap-distance-bottom:0;mso-position-horizontal:absolute;mso-position-horizontal-relative:text;mso-position-vertical:absolute;mso-position-vertical-relative:text;mso-width-percent:0;mso-height-percent:0;mso-width-relative:margin;mso-height-relative:margin;v-text-anchor:middle" o:gfxdata="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" adj="6782" fillcolor="white [3212]" stroked="f">
+                <w10:wrap type="through"/>
+              </v:shape>
+            </w:pict>
+          </mc:Fallback>
+        </mc:AlternateContent>
+      </w:r>
+      <w:r>
+        <w:rPr>
+          <w:noProof/>
+        </w:rPr>
+        <mc:AlternateContent>
+          <mc:Choice Requires="wps">
+            <w:drawing>
+              <wp:anchor distT="0" distB="0" distL="114300" distR="114300" simplePos="0" relativeHeight="251661312" behindDoc="0" locked="0" layoutInCell="1" allowOverlap="1" wp14:anchorId="5FF7F92E" wp14:editId="471F381F">
+                <wp:simplePos x="0" y="0"/>
+                <wp:positionH relativeFrom="column">
+                  <wp:posOffset>2986405</wp:posOffset>
+                </wp:positionH>
+                <wp:positionV relativeFrom="paragraph">
+                  <wp:posOffset>-22225</wp:posOffset>
+                </wp:positionV>
+                <wp:extent cx="1024890" cy="633730"/>
+                <wp:effectExtent l="0" t="0" r="16510" b="26670"/>
+                <wp:wrapThrough wrapText="bothSides">
+                  <wp:wrapPolygon edited="0">
+                    <wp:start x="4818" y="0"/>
+                    <wp:lineTo x="0" y="8657"/>
+                    <wp:lineTo x="0" y="12986"/>
+                    <wp:lineTo x="4283" y="21643"/>
+                    <wp:lineTo x="4818" y="21643"/>
+                    <wp:lineTo x="16595" y="21643"/>
+                    <wp:lineTo x="17130" y="21643"/>
+                    <wp:lineTo x="21413" y="12986"/>
+                    <wp:lineTo x="21413" y="8657"/>
+                    <wp:lineTo x="16595" y="0"/>
+                    <wp:lineTo x="4818" y="0"/>
+                  </wp:wrapPolygon>
+                </wp:wrapThrough>
+                <wp:docPr id="5" name="Left-Right Arrow 5"/>
+                <wp:cNvGraphicFramePr/>
+                <a:graphic xmlns:a="http://schemas.openxmlformats.org/drawingml/2006/main">
+                  <a:graphicData uri="http://schemas.microsoft.com/office/word/2010/wordprocessingShape">
+                    <wps:wsp>
+                      <wps:cNvSpPr/>
+                      <wps:spPr>
+                        <a:xfrm>
+                          <a:off x="0" y="0"/>
+                          <a:ext cx="1024890" cy="633730"/>
+                        </a:xfrm>
+                        <a:prstGeom prst="leftRightArrow">
+                          <a:avLst/>
+                        </a:prstGeom>
+                        <a:solidFill>
+                          <a:srgbClr val="FFFFFF"/>
+                        </a:solidFill>
+                        <a:ln>
+                          <a:solidFill>
+                            <a:srgbClr val="FFFFFF"/>
+                          </a:solidFill>
+                        </a:ln>
+                        <a:effectLst/>
+                      </wps:spPr>
+                      <wps:style>
+                        <a:lnRef idx="1">
+                          <a:schemeClr val="accent1"/>
+                        </a:lnRef>
+                        <a:fillRef idx="3">
+                          <a:schemeClr val="accent1"/>
+                        </a:fillRef>
+                        <a:effectRef idx="2">
+                          <a:schemeClr val="accent1"/>
+                        </a:effectRef>
+                        <a:fontRef idx="minor">
+                          <a:schemeClr val="lt1"/>
+                        </a:fontRef>
+                      </wps:style>
+                      <wps:bodyPr rot="0" spcFirstLastPara="0" vertOverflow="overflow" horzOverflow="overflow" vert="horz" wrap="square" lIns="91440" tIns="45720" rIns="91440" bIns="45720" numCol="1" spcCol="0" rtlCol="0" fromWordArt="0" anchor="ctr" anchorCtr="0" forceAA="0" compatLnSpc="1">
+                        <a:prstTxWarp prst="textNoShape">
+                          <a:avLst/>
+                        </a:prstTxWarp>
+                        <a:noAutofit/>
+                      </wps:bodyPr>
+                    </wps:wsp>
+                  </a:graphicData>
+                </a:graphic>
+                <wp14:sizeRelH relativeFrom="margin">
+                  <wp14:pctWidth>0</wp14:pctWidth>
+                </wp14:sizeRelH>
+                <wp14:sizeRelV relativeFrom="margin">
+                  <wp14:pctHeight>0</wp14:pctHeight>
+                </wp14:sizeRelV>
+              </wp:anchor>
+            </w:drawing>
+          </mc:Choice>
+          <mc:Fallback>
+            <w:pict>
+              <v:shapetype id="_x0000_t69" coordsize="21600,21600" o:spt="69" adj="4320,5400" path="m0,10800l@0,21600@0@3@2@3@2,21600,21600,10800@2,0@2@1@0@1@0,0xe">
+                <v:stroke joinstyle="miter"/>
+                <v:formulas>
+                  <v:f eqn="val #0"/>
+                  <v:f eqn="val #1"/>
+                  <v:f eqn="sum 21600 0 #0"/>
+                  <v:f eqn="sum 21600 0 #1"/>
+                  <v:f eqn="prod #0 #1 10800"/>
+                  <v:f eqn="sum #0 0 @4"/>
+                  <v:f eqn="sum 21600 0 @5"/>
+                </v:formulas>
+                <v:path o:connecttype="custom" o:connectlocs="@2,0;10800,@1;@0,0;0,10800;@0,21600;10800,@3;@2,21600;21600,10800" o:connectangles="270,270,270,180,90,90,90,0" textboxrect="@5,@1,@6,@3"/>
+                <v:handles>
+                  <v:h position="#0,#1" xrange="0,10800" yrange="0,10800"/>
+                </v:handles>
+              </v:shapetype>
+              <v:shape id="Left-Right Arrow 5" o:spid="_x0000_s1026" type="#_x0000_t69" style="position:absolute;margin-left:235.15pt;margin-top:-1.7pt;width:80.7pt;height:49.9pt;z-index:251661312;visibility:visible;mso-wrap-style:square;mso-width-percent:0;mso-height-percent:0;mso-wrap-distance-left:9pt;mso-wrap-distance-top:0;mso-wrap-distance-right:9pt;mso-wrap-distance-bottom:0;mso-position-horizontal:absolute;mso-position-horizontal-relative:text;mso-position-vertical:absolute;mso-position-vertical-relative:text;mso-width-percent:0;mso-height-percent:0;mso-width-relative:margin;mso-height-relative:margin;v-text-anchor:middle" o:gfxdata="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" adj="6678" strokecolor="white">
+                <w10:wrap type="through"/>
+              </v:shape>
             </w:pict>
           </mc:Fallback>
         </mc:AlternateContent>

</xml_diff>

<commit_message>
add option to use current location for reports
</commit_message>
<xml_diff>
--- a/lookoutHelperIcons.docx
+++ b/lookoutHelperIcons.docx
@@ -11,123 +11,7 @@
         <mc:AlternateContent>
           <mc:Choice Requires="wps">
             <w:drawing>
-              <wp:anchor distT="0" distB="0" distL="114300" distR="114300" simplePos="0" relativeHeight="251662336" behindDoc="0" locked="0" layoutInCell="1" allowOverlap="1" wp14:anchorId="634CDEDB" wp14:editId="170E6EFF">
-                <wp:simplePos x="0" y="0"/>
-                <wp:positionH relativeFrom="column">
-                  <wp:posOffset>4601497</wp:posOffset>
-                </wp:positionH>
-                <wp:positionV relativeFrom="paragraph">
-                  <wp:posOffset>2123768</wp:posOffset>
-                </wp:positionV>
-                <wp:extent cx="597309" cy="184355"/>
-                <wp:effectExtent l="50800" t="25400" r="88900" b="95250"/>
-                <wp:wrapNone/>
-                <wp:docPr id="22" name="Freeform 22"/>
-                <wp:cNvGraphicFramePr/>
-                <a:graphic xmlns:a="http://schemas.openxmlformats.org/drawingml/2006/main">
-                  <a:graphicData uri="http://schemas.microsoft.com/office/word/2010/wordprocessingShape">
-                    <wps:wsp>
-                      <wps:cNvSpPr/>
-                      <wps:spPr>
-                        <a:xfrm>
-                          <a:off x="0" y="0"/>
-                          <a:ext cx="597309" cy="184355"/>
-                        </a:xfrm>
-                        <a:custGeom>
-                          <a:avLst/>
-                          <a:gdLst>
-                            <a:gd name="connsiteX0" fmla="*/ 0 w 597309"/>
-                            <a:gd name="connsiteY0" fmla="*/ 184355 h 184355"/>
-                            <a:gd name="connsiteX1" fmla="*/ 449826 w 597309"/>
-                            <a:gd name="connsiteY1" fmla="*/ 125361 h 184355"/>
-                            <a:gd name="connsiteX2" fmla="*/ 597309 w 597309"/>
-                            <a:gd name="connsiteY2" fmla="*/ 0 h 184355"/>
-                            <a:gd name="connsiteX3" fmla="*/ 597309 w 597309"/>
-                            <a:gd name="connsiteY3" fmla="*/ 0 h 184355"/>
-                          </a:gdLst>
-                          <a:ahLst/>
-                          <a:cxnLst>
-                            <a:cxn ang="0">
-                              <a:pos x="connsiteX0" y="connsiteY0"/>
-                            </a:cxn>
-                            <a:cxn ang="0">
-                              <a:pos x="connsiteX1" y="connsiteY1"/>
-                            </a:cxn>
-                            <a:cxn ang="0">
-                              <a:pos x="connsiteX2" y="connsiteY2"/>
-                            </a:cxn>
-                            <a:cxn ang="0">
-                              <a:pos x="connsiteX3" y="connsiteY3"/>
-                            </a:cxn>
-                          </a:cxnLst>
-                          <a:rect l="l" t="t" r="r" b="b"/>
-                          <a:pathLst>
-                            <a:path w="597309" h="184355">
-                              <a:moveTo>
-                                <a:pt x="0" y="184355"/>
-                              </a:moveTo>
-                              <a:cubicBezTo>
-                                <a:pt x="175137" y="170221"/>
-                                <a:pt x="350275" y="156087"/>
-                                <a:pt x="449826" y="125361"/>
-                              </a:cubicBezTo>
-                              <a:cubicBezTo>
-                                <a:pt x="549377" y="94635"/>
-                                <a:pt x="597309" y="0"/>
-                                <a:pt x="597309" y="0"/>
-                              </a:cubicBezTo>
-                              <a:lnTo>
-                                <a:pt x="597309" y="0"/>
-                              </a:lnTo>
-                            </a:path>
-                          </a:pathLst>
-                        </a:custGeom>
-                      </wps:spPr>
-                      <wps:style>
-                        <a:lnRef idx="2">
-                          <a:schemeClr val="accent1"/>
-                        </a:lnRef>
-                        <a:fillRef idx="0">
-                          <a:schemeClr val="accent1"/>
-                        </a:fillRef>
-                        <a:effectRef idx="1">
-                          <a:schemeClr val="accent1"/>
-                        </a:effectRef>
-                        <a:fontRef idx="minor">
-                          <a:schemeClr val="tx1"/>
-                        </a:fontRef>
-                      </wps:style>
-                      <wps:bodyPr rot="0" spcFirstLastPara="0" vertOverflow="overflow" horzOverflow="overflow" vert="horz" wrap="square" lIns="91440" tIns="45720" rIns="91440" bIns="45720" numCol="1" spcCol="0" rtlCol="0" fromWordArt="0" anchor="ctr" anchorCtr="0" forceAA="0" compatLnSpc="1">
-                        <a:prstTxWarp prst="textNoShape">
-                          <a:avLst/>
-                        </a:prstTxWarp>
-                        <a:noAutofit/>
-                      </wps:bodyPr>
-                    </wps:wsp>
-                  </a:graphicData>
-                </a:graphic>
-              </wp:anchor>
-            </w:drawing>
-          </mc:Choice>
-          <mc:Fallback>
-            <w:pict>
-              <v:shape id="Freeform 22" o:spid="_x0000_s1026" style="position:absolute;margin-left:362.3pt;margin-top:167.25pt;width:47.05pt;height:14.5pt;z-index:251662336;visibility:visible;mso-wrap-style:square;mso-wrap-distance-left:9pt;mso-wrap-distance-top:0;mso-wrap-distance-right:9pt;mso-wrap-distance-bottom:0;mso-position-horizontal:absolute;mso-position-horizontal-relative:text;mso-position-vertical:absolute;mso-position-vertical-relative:text;v-text-anchor:middle" coordsize="597309,184355" o:gfxdata="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" path="m0,184355c175137,170221,350275,156087,449826,125361,549377,94635,597309,,597309,0l597309,0e" filled="f" strokecolor="#4f81bd [3204]" strokeweight="2pt">
-                <v:shadow on="t" opacity="24903f" mv:blur="40000f" origin=",.5" offset="0,20000emu"/>
-                <v:path arrowok="t" o:connecttype="custom" o:connectlocs="0,184355;449826,125361;597309,0;597309,0" o:connectangles="0,0,0,0"/>
-              </v:shape>
-            </w:pict>
-          </mc:Fallback>
-        </mc:AlternateContent>
-      </w:r>
-      <w:bookmarkEnd w:id="0"/>
-      <w:r>
-        <w:rPr>
-          <w:noProof/>
-        </w:rPr>
-        <mc:AlternateContent>
-          <mc:Choice Requires="wps">
-            <w:drawing>
-              <wp:anchor distT="0" distB="0" distL="114300" distR="114300" simplePos="0" relativeHeight="251660288" behindDoc="0" locked="0" layoutInCell="1" allowOverlap="1" wp14:anchorId="1FC4F4A5" wp14:editId="61EA26C5">
+              <wp:anchor distT="0" distB="0" distL="114300" distR="114300" simplePos="0" relativeHeight="251660288" behindDoc="0" locked="0" layoutInCell="1" allowOverlap="1" wp14:anchorId="1FC4F4A5" wp14:editId="1AE4667F">
                 <wp:simplePos x="0" y="0"/>
                 <wp:positionH relativeFrom="column">
                   <wp:posOffset>4506595</wp:posOffset>
@@ -1531,6 +1415,8 @@
         </mc:AlternateContent>
       </w:r>
     </w:p>
+    <w:bookmarkEnd w:id="0"/>
+    <w:p/>
     <w:sectPr>
       <w:pgSz w:w="12240" w:h="15840"/>
       <w:pgMar w:top="1440" w:right="1800" w:bottom="1440" w:left="1800" w:header="720" w:footer="720" w:gutter="0"/>

</xml_diff>